<commit_message>
Modified the paper on the project
</commit_message>
<xml_diff>
--- a/NLP_SentimentAnalyzer.docx
+++ b/NLP_SentimentAnalyzer.docx
@@ -5,12 +5,16 @@
     <w:p>
       <w:pPr>
         <w:pStyle w:val="Title"/>
+        <w:jc w:val="both"/>
       </w:pPr>
       <w:r>
         <w:t>NLP – Sentiment Analysis</w:t>
       </w:r>
     </w:p>
     <w:p>
+      <w:pPr>
+        <w:jc w:val="both"/>
+      </w:pPr>
       <w:r>
         <w:t xml:space="preserve">Rain Dartt, Katie Dion, </w:t>
       </w:r>
@@ -27,34 +31,66 @@
     <w:p>
       <w:pPr>
         <w:pStyle w:val="Heading2"/>
+        <w:jc w:val="both"/>
       </w:pPr>
       <w:r>
         <w:t>Overview</w:t>
       </w:r>
     </w:p>
     <w:p>
+      <w:pPr>
+        <w:jc w:val="both"/>
+      </w:pPr>
       <w:r>
         <w:t xml:space="preserve">Our team used the Stanford Core NLP library’s NLP parser and NLP sentiment analyzer to process and perform sentiment analysis on IMDB reviews. </w:t>
       </w:r>
       <w:r>
-        <w:t>Stanford’s NLP library already had the functionality to perform sentiment analysis on sentences. However, we added the functionality of analyzing the sentiment of the subjects in the sentence. For example, for the sentence “I hated the movie, but the actor was great,” we can map that the movi</w:t>
-      </w:r>
-      <w:r>
-        <w:t>e received a negative sentiment, w</w:t>
-      </w:r>
-      <w:r>
-        <w:t xml:space="preserve">hereas, the actor received a positive sentiment. </w:t>
+        <w:t xml:space="preserve">Stanford’s NLP library already had the functionality to perform sentiment analysis on sentences. However, we added the functionality of analyzing the sentiment of the subjects in the sentence. For example, for the sentence “I hated the movie, but the actor was great,” we can map that </w:t>
+      </w:r>
+      <w:r>
+        <w:t>“</w:t>
+      </w:r>
+      <w:r>
+        <w:t>the movi</w:t>
+      </w:r>
+      <w:r>
+        <w:t>e</w:t>
+      </w:r>
+      <w:r>
+        <w:t>”</w:t>
+      </w:r>
+      <w:r>
+        <w:t xml:space="preserve"> received a negative sentiment, w</w:t>
+      </w:r>
+      <w:r>
+        <w:t xml:space="preserve">hereas, </w:t>
+      </w:r>
+      <w:r>
+        <w:t>“</w:t>
+      </w:r>
+      <w:r>
+        <w:t>the actor</w:t>
+      </w:r>
+      <w:r>
+        <w:t>”</w:t>
+      </w:r>
+      <w:r>
+        <w:t xml:space="preserve"> received a positive sentiment. </w:t>
       </w:r>
     </w:p>
     <w:p>
       <w:pPr>
         <w:pStyle w:val="Heading2"/>
+        <w:jc w:val="both"/>
       </w:pPr>
       <w:r>
         <w:t>Dataset</w:t>
       </w:r>
     </w:p>
     <w:p>
+      <w:pPr>
+        <w:jc w:val="both"/>
+      </w:pPr>
       <w:r>
         <w:t>The corpus was obtained from ai.stanford.edu/~amaas/data/sentiment. The dataset contains a set of movie reviews from IMDB. It provides 25,000 highly pola</w:t>
       </w:r>
@@ -62,16 +98,28 @@
         <w:t>rized movie reviews for training</w:t>
       </w:r>
       <w:r>
-        <w:t xml:space="preserve"> and 25,000 for testing as well as additional unlabeled data. The data is provided in raw text and preprocessed bag of words formats. </w:t>
-      </w:r>
-      <w:r>
-        <w:t>We</w:t>
+        <w:t xml:space="preserve"> and 25,000 for testing as well. </w:t>
+      </w:r>
+      <w:r>
+        <w:t>However, we</w:t>
       </w:r>
       <w:r>
         <w:t xml:space="preserve"> </w:t>
       </w:r>
       <w:r>
-        <w:t>performed analysis a subset of 1</w:t>
+        <w:t xml:space="preserve">performed </w:t>
+      </w:r>
+      <w:r>
+        <w:t xml:space="preserve">our </w:t>
+      </w:r>
+      <w:r>
+        <w:t xml:space="preserve">analysis a subset of </w:t>
+      </w:r>
+      <w:r>
+        <w:t xml:space="preserve">only </w:t>
+      </w:r>
+      <w:r>
+        <w:t>1</w:t>
       </w:r>
       <w:r>
         <w:t>0 movie reviews</w:t>
@@ -80,18 +128,34 @@
         <w:t xml:space="preserve"> in raw text format</w:t>
       </w:r>
       <w:r>
-        <w:t xml:space="preserve"> from the corpus.</w:t>
+        <w:t xml:space="preserve"> from the </w:t>
+      </w:r>
+      <w:r>
+        <w:t>corpus,</w:t>
+      </w:r>
+      <w:r>
+        <w:t xml:space="preserve"> as the bi-skip five-gram was a huge </w:t>
+      </w:r>
+      <w:r>
+        <w:t>bottleneck</w:t>
+      </w:r>
+      <w:r>
+        <w:t xml:space="preserve"> in our algorithm.</w:t>
       </w:r>
     </w:p>
     <w:p>
       <w:pPr>
         <w:pStyle w:val="Heading2"/>
+        <w:jc w:val="both"/>
       </w:pPr>
       <w:r>
         <w:t>Details</w:t>
       </w:r>
     </w:p>
     <w:p>
+      <w:pPr>
+        <w:jc w:val="both"/>
+      </w:pPr>
       <w:r>
         <w:t>The Stanford NLP library analyzes the sentiment of entire sentences. Our contribution to the library is to analyze the sentiment of each subject within a sentence. The sentiments can range from “Very positive” to “Very negative”.</w:t>
       </w:r>
@@ -123,7 +187,32 @@
         <w:t xml:space="preserve"> </w:t>
       </w:r>
       <w:r>
-        <w:t xml:space="preserve"> We generate</w:t>
+        <w:t xml:space="preserve"> </w:t>
+      </w:r>
+      <w:r>
+        <w:t>For example, the sentence “The movie was horrible, but the actor was great.,” is parsed as:</w:t>
+      </w:r>
+    </w:p>
+    <w:p>
+      <w:pPr>
+        <w:jc w:val="both"/>
+      </w:pPr>
+      <w:r>
+        <w:t>(ROOT (S (S (NP (DT The) (NN movie)) (VP (VBD was) (ADJP (JJ horrible)))) (, ,) (cc but) (S (NP (DT the) (NN actor)) (VP (VBD was) (ADJP (JJ great)))) (. .)))</w:t>
+      </w:r>
+    </w:p>
+    <w:p>
+      <w:pPr>
+        <w:jc w:val="both"/>
+      </w:pPr>
+      <w:r>
+        <w:t>We use the words in the NP tag as the subjects. So in this case the subjects are “the movie” and “the actor.”</w:t>
+      </w:r>
+      <w:r>
+        <w:t xml:space="preserve"> Next, we</w:t>
+      </w:r>
+      <w:r>
+        <w:t xml:space="preserve"> generate</w:t>
       </w:r>
       <w:r>
         <w:t>d</w:t>
@@ -141,47 +230,67 @@
         <w:t xml:space="preserve">The bi-skip five-grams helps to produce more concise subjects of five words or less. </w:t>
       </w:r>
       <w:r>
-        <w:t>We then calculate the sentiment of the n-grams by using the NLP sentiment analyzer</w:t>
+        <w:t>We then calculate the sentiment of the n-grams</w:t>
+      </w:r>
+      <w:r>
+        <w:t xml:space="preserve"> containing the subjects</w:t>
+      </w:r>
+      <w:r>
+        <w:t xml:space="preserve"> by using the NLP sentiment analyzer</w:t>
       </w:r>
       <w:r>
         <w:t>. Finally, we disp</w:t>
       </w:r>
       <w:r>
-        <w:t>lay the results.</w:t>
-      </w:r>
-    </w:p>
-    <w:p>
-      <w:pPr>
-        <w:pStyle w:val="Heading2"/>
-      </w:pPr>
-      <w:r>
-        <w:t>Results</w:t>
-      </w:r>
-    </w:p>
-    <w:p>
-      <w:r>
-        <w:t>We displayed the results by showing the associated sentences within each document. Each sentence is prefixed with the appropriate sentiment. Within each sentence the subjects are bolded and colored based upon their corresponding sentiment. Positive sentiment is represented with green bolded text. Negative sentiment is represented by red bolded text. Lastly</w:t>
-      </w:r>
-      <w:r>
-        <w:t>,</w:t>
-      </w:r>
-      <w:r>
-        <w:t xml:space="preserve"> </w:t>
-      </w:r>
-      <w:r>
-        <w:t>subjects with a neutral sentiment have a bold font with no color change</w:t>
+        <w:t>lay the results</w:t>
       </w:r>
       <w:r>
         <w:t>.</w:t>
-      </w:r>
-      <w:r>
-        <w:t xml:space="preserve"> We also display the overall sentiment of the document next to the dropdown menu. The document sentiment is a simple aggregation of the sentiments of each sentence.</w:t>
       </w:r>
       <w:bookmarkStart w:id="0" w:name="_GoBack"/>
       <w:bookmarkEnd w:id="0"/>
     </w:p>
-    <w:p/>
-    <w:p>
+    <w:p>
+      <w:pPr>
+        <w:pStyle w:val="Heading2"/>
+        <w:jc w:val="both"/>
+      </w:pPr>
+      <w:r>
+        <w:t>Results</w:t>
+      </w:r>
+    </w:p>
+    <w:p>
+      <w:pPr>
+        <w:jc w:val="both"/>
+      </w:pPr>
+      <w:r>
+        <w:t>We displayed the results by showing the associated sentences within each document. Each sentence is prefixed with the appropriate sentiment. Within each sentence the subjects are bolded and colored based upon their corresponding sentiment. Positive sentiment is represented with green bolded text. Negative sentiment is represented by red bolded text. Lastly</w:t>
+      </w:r>
+      <w:r>
+        <w:t>,</w:t>
+      </w:r>
+      <w:r>
+        <w:t xml:space="preserve"> </w:t>
+      </w:r>
+      <w:r>
+        <w:t>subjects with a neutral sentiment have a bold font with no color change</w:t>
+      </w:r>
+      <w:r>
+        <w:t>.</w:t>
+      </w:r>
+      <w:r>
+        <w:t xml:space="preserve"> We also display the overall sentiment of the document next to the dropdown menu. The document sentiment is a simple aggregation of the sentiments of each sentence.</w:t>
+      </w:r>
+    </w:p>
+    <w:p>
+      <w:pPr>
+        <w:jc w:val="both"/>
+      </w:pPr>
+    </w:p>
+    <w:p>
+      <w:pPr>
+        <w:jc w:val="both"/>
+      </w:pPr>
       <w:r>
         <w:rPr>
           <w:noProof/>
@@ -213,13 +322,29 @@
         </w:pict>
       </w:r>
     </w:p>
-    <w:p/>
-    <w:p>
-      <w:r>
-        <w:t>Additionally we allowed the users to choose the directory which contains the corpus.</w:t>
-      </w:r>
-    </w:p>
-    <w:p>
+    <w:p>
+      <w:pPr>
+        <w:jc w:val="both"/>
+      </w:pPr>
+    </w:p>
+    <w:p>
+      <w:pPr>
+        <w:jc w:val="both"/>
+      </w:pPr>
+      <w:r>
+        <w:t xml:space="preserve">Additionally we allowed the users to choose the </w:t>
+      </w:r>
+      <w:r>
+        <w:t>directory, which</w:t>
+      </w:r>
+      <w:r>
+        <w:t xml:space="preserve"> contains the corpus.</w:t>
+      </w:r>
+    </w:p>
+    <w:p>
+      <w:pPr>
+        <w:jc w:val="both"/>
+      </w:pPr>
       <w:r>
         <w:pict w14:anchorId="78CCF011">
           <v:shape id="_x0000_i1026" type="#_x0000_t75" style="width:281.1pt;height:119.5pt">
@@ -228,74 +353,133 @@
         </w:pict>
       </w:r>
     </w:p>
+    <w:p>
+      <w:pPr>
+        <w:jc w:val="both"/>
+      </w:pPr>
+    </w:p>
+    <w:p>
+      <w:pPr>
+        <w:pStyle w:val="Heading2"/>
+        <w:jc w:val="both"/>
+      </w:pPr>
+      <w:r>
+        <w:t>Limitations</w:t>
+      </w:r>
+    </w:p>
+    <w:p>
+      <w:pPr>
+        <w:jc w:val="both"/>
+      </w:pPr>
+      <w:r>
+        <w:t>The major limitation of our approach is the accuracies of Stanford’s NLP Parser and NLP Sentiment Analyzer.</w:t>
+      </w:r>
+      <w:r>
+        <w:t xml:space="preserve"> However, our approach also has other limitations as well. The code t</w:t>
+      </w:r>
+      <w:r>
+        <w:t>akes a long time to run because</w:t>
+      </w:r>
+      <w:r>
+        <w:t xml:space="preserve"> </w:t>
+      </w:r>
+      <w:r>
+        <w:t>of the bi-skip five gram.</w:t>
+      </w:r>
+      <w:r>
+        <w:t xml:space="preserve">  We look at 21 possible five-grams for every possible set of 7 words in the document.</w:t>
+      </w:r>
+      <w:r>
+        <w:t xml:space="preserve"> Another limitation is that sometimes the five-grams may not be enough to capture the relevant information because there might be sentences that may have lot of irrelevant words like “a”, “the” etc. which may generate irrelevant five-grams and not capture the true sentiment for the subject. </w:t>
+      </w:r>
+      <w:r>
+        <w:t>The third limitation, which is also a limitation for Stanford’s library, is that the NLP Parser fails to recognize the same subjects if they are worded differently. For example, if the sentence is “The movie was great but the film was long,” the parser will give two subjects “the movie” and “the film,” even though we know that “the movie” and “the film” are referring to the same subject. This is significantly reduces the accuracy of the sentiment analysis for subjects.</w:t>
+      </w:r>
+    </w:p>
+    <w:p>
+      <w:pPr>
+        <w:pStyle w:val="Heading2"/>
+        <w:jc w:val="both"/>
+      </w:pPr>
+      <w:r>
+        <w:lastRenderedPageBreak/>
+        <w:t>Potential</w:t>
+      </w:r>
+      <w:r>
+        <w:t>/Future</w:t>
+      </w:r>
+      <w:r>
+        <w:t xml:space="preserve"> Uses</w:t>
+      </w:r>
+    </w:p>
+    <w:p>
+      <w:pPr>
+        <w:pStyle w:val="Heading3"/>
+        <w:jc w:val="both"/>
+      </w:pPr>
+      <w:r>
+        <w:t>In the IMDB movie reviews</w:t>
+      </w:r>
+    </w:p>
+    <w:p>
+      <w:pPr>
+        <w:jc w:val="both"/>
+      </w:pPr>
+      <w:r>
+        <w:t xml:space="preserve">Subject sentiment analysis in the IMDB </w:t>
+      </w:r>
+      <w:r>
+        <w:t xml:space="preserve">can potentially be used to </w:t>
+      </w:r>
+      <w:r>
+        <w:t xml:space="preserve">discover the popularity of a movie’s actors, characters, or production crew directly from the reviews.  </w:t>
+      </w:r>
+      <w:r>
+        <w:t>Aggregating the sentiment feedback of a subject and drawing conclusions from the cumulative reviews could achieve this</w:t>
+      </w:r>
+      <w:r>
+        <w:t xml:space="preserve">. Preforming this analysis would require us to implement an aggregator function. We would </w:t>
+      </w:r>
+      <w:r>
+        <w:t xml:space="preserve">also </w:t>
+      </w:r>
+      <w:r>
+        <w:t xml:space="preserve">need to match similar subjects, such as an actor’s name with the name of their character. </w:t>
+      </w:r>
+    </w:p>
+    <w:p>
+      <w:pPr>
+        <w:pStyle w:val="Heading3"/>
+        <w:jc w:val="both"/>
+      </w:pPr>
+      <w:r>
+        <w:t>Other databases</w:t>
+      </w:r>
+    </w:p>
+    <w:p>
+      <w:pPr>
+        <w:jc w:val="both"/>
+      </w:pPr>
+      <w:r>
+        <w:t>Subject sentiment analysis has implications for major social networking sites</w:t>
+      </w:r>
+      <w:r>
+        <w:t xml:space="preserve"> or sites with a significant social review component</w:t>
+      </w:r>
+      <w:r>
+        <w:t xml:space="preserve"> such as </w:t>
+      </w:r>
+      <w:r>
+        <w:t>Facebook, Twitter and YouTube.  Facebook already has been widely discussed for its social experiments wherein the company experimented on the effects of presenting</w:t>
+      </w:r>
+      <w:r>
+        <w:t xml:space="preserve"> users with content based on its</w:t>
+      </w:r>
+      <w:r>
+        <w:t xml:space="preserve"> sentiment. Companies can use subject sentiment analysis to study feedback for their products and overall brand on social media. Another example use would involve politicians analyzing the effect of recent decisions or campaigns on their public relations by aggregating the feedback about their name or other key words on Twitter. </w:t>
+      </w:r>
+    </w:p>
     <w:p/>
-    <w:p>
-      <w:pPr>
-        <w:pStyle w:val="Heading2"/>
-      </w:pPr>
-      <w:r>
-        <w:t>Potential</w:t>
-      </w:r>
-      <w:r>
-        <w:t>/Future</w:t>
-      </w:r>
-      <w:r>
-        <w:t xml:space="preserve"> Uses</w:t>
-      </w:r>
-    </w:p>
-    <w:p>
-      <w:pPr>
-        <w:pStyle w:val="Heading3"/>
-      </w:pPr>
-      <w:r>
-        <w:t>In the IMDB movie reviews</w:t>
-      </w:r>
-    </w:p>
-    <w:p>
-      <w:r>
-        <w:t xml:space="preserve">Subject sentiment analysis in the IMDB </w:t>
-      </w:r>
-      <w:r>
-        <w:t xml:space="preserve">can potentially be used to </w:t>
-      </w:r>
-      <w:r>
-        <w:t xml:space="preserve">discover the popularity of a movie’s actors, characters, or production crew directly from the reviews.  This could be achieved by aggregating the sentiment feedback of a subject and drawing conclusions from the cumulative reviews. Preforming this analysis would require us to implement an aggregator function. We would </w:t>
-      </w:r>
-      <w:r>
-        <w:t xml:space="preserve">also </w:t>
-      </w:r>
-      <w:r>
-        <w:t xml:space="preserve">need to match similar subjects, such as an actor’s name with the name of their character. </w:t>
-      </w:r>
-    </w:p>
-    <w:p>
-      <w:pPr>
-        <w:pStyle w:val="Heading3"/>
-      </w:pPr>
-      <w:r>
-        <w:t>Other databases</w:t>
-      </w:r>
-    </w:p>
-    <w:p>
-      <w:r>
-        <w:t>Subject sentiment analysis has implications for major social networking sites</w:t>
-      </w:r>
-      <w:r>
-        <w:t xml:space="preserve"> or sites with a significant social review component</w:t>
-      </w:r>
-      <w:r>
-        <w:t xml:space="preserve"> such as </w:t>
-      </w:r>
-      <w:r>
-        <w:t>Facebook, Twitter and YouTube.  Facebook already has been widely discussed for its social experiments wherein the company experimented on the effects of presenting</w:t>
-      </w:r>
-      <w:r>
-        <w:t xml:space="preserve"> users with content based on its</w:t>
-      </w:r>
-      <w:r>
-        <w:t xml:space="preserve"> sentiment. Companies can use subject sentiment analysis to study feedback for their products and overall brand on social media. Another example use would involve politicians analyzing the effect of recent decisions or campaigns on their public relations by aggregating the feedback about their name or other key words on Twitter. </w:t>
-      </w:r>
-    </w:p>
     <w:sectPr>
       <w:pgSz w:w="12240" w:h="15840"/>
       <w:pgMar w:top="1440" w:right="1440" w:bottom="1440" w:left="1440" w:header="720" w:footer="720" w:gutter="0"/>
@@ -1167,7 +1351,7 @@
   <a:extraClrSchemeLst/>
   <a:extLst>
     <a:ext uri="{05A4C25C-085E-4340-85A3-A5531E510DB2}">
-      <thm15:themeFamily xmlns:thm15="http://schemas.microsoft.com/office/thememl/2012/main" xmlns="" name="Office Theme" id="{62F939B6-93AF-4DB8-9C6B-D6C7DFDC589F}" vid="{4A3C46E8-61CC-4603-A589-7422A47A8E4A}"/>
+      <thm15:themeFamily xmlns="" xmlns:thm15="http://schemas.microsoft.com/office/thememl/2012/main" name="Office Theme" id="{62F939B6-93AF-4DB8-9C6B-D6C7DFDC589F}" vid="{4A3C46E8-61CC-4603-A589-7422A47A8E4A}"/>
     </a:ext>
   </a:extLst>
 </a:theme>

</xml_diff>